<commit_message>
Covariance and correlation are added.
</commit_message>
<xml_diff>
--- a/Exploratory Analysis (content).docx
+++ b/Exploratory Analysis (content).docx
@@ -1,10 +1,10 @@
 
 <file path=word/document.xml><?xml version="1.0" encoding="utf-8"?>
-<w:document xmlns:wpc="http://schemas.microsoft.com/office/word/2010/wordprocessingCanvas" xmlns:cx="http://schemas.microsoft.com/office/drawing/2014/chartex" xmlns:cx1="http://schemas.microsoft.com/office/drawing/2015/9/8/chartex" xmlns:mc="http://schemas.openxmlformats.org/markup-compatibility/2006" xmlns:o="urn:schemas-microsoft-com:office:office" xmlns:r="http://schemas.openxmlformats.org/officeDocument/2006/relationships" xmlns:m="http://schemas.openxmlformats.org/officeDocument/2006/math" xmlns:v="urn:schemas-microsoft-com:vml" xmlns:wp14="http://schemas.microsoft.com/office/word/2010/wordprocessingDrawing" xmlns:wp="http://schemas.openxmlformats.org/drawingml/2006/wordprocessingDrawing" xmlns:w10="urn:schemas-microsoft-com:office:word" xmlns:w="http://schemas.openxmlformats.org/wordprocessingml/2006/main" xmlns:w14="http://schemas.microsoft.com/office/word/2010/wordml" xmlns:w15="http://schemas.microsoft.com/office/word/2012/wordml" xmlns:w16se="http://schemas.microsoft.com/office/word/2015/wordml/symex" xmlns:wpg="http://schemas.microsoft.com/office/word/2010/wordprocessingGroup" xmlns:wpi="http://schemas.microsoft.com/office/word/2010/wordprocessingInk" xmlns:wne="http://schemas.microsoft.com/office/word/2006/wordml" xmlns:wps="http://schemas.microsoft.com/office/word/2010/wordprocessingShape" mc:Ignorable="w14 w15 w16se wp14">
+<w:document xmlns:wpc="http://schemas.microsoft.com/office/word/2010/wordprocessingCanvas" xmlns:cx="http://schemas.microsoft.com/office/drawing/2014/chartex" xmlns:cx1="http://schemas.microsoft.com/office/drawing/2015/9/8/chartex" xmlns:cx2="http://schemas.microsoft.com/office/drawing/2015/10/21/chartex" xmlns:cx3="http://schemas.microsoft.com/office/drawing/2016/5/9/chartex" xmlns:cx4="http://schemas.microsoft.com/office/drawing/2016/5/10/chartex" xmlns:cx5="http://schemas.microsoft.com/office/drawing/2016/5/11/chartex" xmlns:cx6="http://schemas.microsoft.com/office/drawing/2016/5/12/chartex" xmlns:cx7="http://schemas.microsoft.com/office/drawing/2016/5/13/chartex" xmlns:cx8="http://schemas.microsoft.com/office/drawing/2016/5/14/chartex" xmlns:mc="http://schemas.openxmlformats.org/markup-compatibility/2006" xmlns:aink="http://schemas.microsoft.com/office/drawing/2016/ink" xmlns:am3d="http://schemas.microsoft.com/office/drawing/2017/model3d" xmlns:o="urn:schemas-microsoft-com:office:office" xmlns:r="http://schemas.openxmlformats.org/officeDocument/2006/relationships" xmlns:m="http://schemas.openxmlformats.org/officeDocument/2006/math" xmlns:v="urn:schemas-microsoft-com:vml" xmlns:wp14="http://schemas.microsoft.com/office/word/2010/wordprocessingDrawing" xmlns:wp="http://schemas.openxmlformats.org/drawingml/2006/wordprocessingDrawing" xmlns:w10="urn:schemas-microsoft-com:office:word" xmlns:w="http://schemas.openxmlformats.org/wordprocessingml/2006/main" xmlns:w14="http://schemas.microsoft.com/office/word/2010/wordml" xmlns:w15="http://schemas.microsoft.com/office/word/2012/wordml" xmlns:w16cid="http://schemas.microsoft.com/office/word/2016/wordml/cid" xmlns:w16se="http://schemas.microsoft.com/office/word/2015/wordml/symex" xmlns:wpg="http://schemas.microsoft.com/office/word/2010/wordprocessingGroup" xmlns:wpi="http://schemas.microsoft.com/office/word/2010/wordprocessingInk" xmlns:wne="http://schemas.microsoft.com/office/word/2006/wordml" xmlns:wps="http://schemas.microsoft.com/office/word/2010/wordprocessingShape" mc:Ignorable="w14 w15 w16se w16cid wp14">
   <w:body>
     <w:p>
       <w:pPr>
-        <w:pStyle w:val="a3"/>
+        <w:pStyle w:val="ListParagraph"/>
         <w:numPr>
           <w:ilvl w:val="0"/>
           <w:numId w:val="1"/>
@@ -35,12 +35,10 @@
         </w:rPr>
         <w:t xml:space="preserve"> Notions:</w:t>
       </w:r>
-      <w:bookmarkStart w:id="0" w:name="_GoBack"/>
-      <w:bookmarkEnd w:id="0"/>
-    </w:p>
-    <w:p>
-      <w:pPr>
-        <w:pStyle w:val="a3"/>
+    </w:p>
+    <w:p>
+      <w:pPr>
+        <w:pStyle w:val="ListParagraph"/>
         <w:numPr>
           <w:ilvl w:val="1"/>
           <w:numId w:val="1"/>
@@ -58,7 +56,7 @@
     </w:p>
     <w:p>
       <w:pPr>
-        <w:pStyle w:val="a3"/>
+        <w:pStyle w:val="ListParagraph"/>
         <w:numPr>
           <w:ilvl w:val="1"/>
           <w:numId w:val="1"/>
@@ -76,7 +74,7 @@
     </w:p>
     <w:p>
       <w:pPr>
-        <w:pStyle w:val="a3"/>
+        <w:pStyle w:val="ListParagraph"/>
         <w:numPr>
           <w:ilvl w:val="1"/>
           <w:numId w:val="1"/>
@@ -94,7 +92,7 @@
     </w:p>
     <w:p>
       <w:pPr>
-        <w:pStyle w:val="a3"/>
+        <w:pStyle w:val="ListParagraph"/>
         <w:numPr>
           <w:ilvl w:val="1"/>
           <w:numId w:val="1"/>
@@ -118,7 +116,7 @@
     </w:p>
     <w:p>
       <w:pPr>
-        <w:pStyle w:val="a3"/>
+        <w:pStyle w:val="ListParagraph"/>
         <w:numPr>
           <w:ilvl w:val="1"/>
           <w:numId w:val="1"/>
@@ -136,7 +134,7 @@
     </w:p>
     <w:p>
       <w:pPr>
-        <w:pStyle w:val="a3"/>
+        <w:pStyle w:val="ListParagraph"/>
         <w:ind w:left="1080"/>
         <w:rPr>
           <w:b/>
@@ -146,7 +144,7 @@
     </w:p>
     <w:p>
       <w:pPr>
-        <w:pStyle w:val="a3"/>
+        <w:pStyle w:val="ListParagraph"/>
         <w:numPr>
           <w:ilvl w:val="0"/>
           <w:numId w:val="1"/>
@@ -201,7 +199,7 @@
     </w:p>
     <w:p>
       <w:pPr>
-        <w:pStyle w:val="a3"/>
+        <w:pStyle w:val="ListParagraph"/>
         <w:numPr>
           <w:ilvl w:val="1"/>
           <w:numId w:val="1"/>
@@ -225,7 +223,7 @@
     </w:p>
     <w:p>
       <w:pPr>
-        <w:pStyle w:val="a3"/>
+        <w:pStyle w:val="ListParagraph"/>
         <w:numPr>
           <w:ilvl w:val="2"/>
           <w:numId w:val="2"/>
@@ -264,7 +262,7 @@
     </w:p>
     <w:p>
       <w:pPr>
-        <w:pStyle w:val="a3"/>
+        <w:pStyle w:val="ListParagraph"/>
         <w:numPr>
           <w:ilvl w:val="2"/>
           <w:numId w:val="2"/>
@@ -283,7 +281,7 @@
     </w:p>
     <w:p>
       <w:pPr>
-        <w:pStyle w:val="a3"/>
+        <w:pStyle w:val="ListParagraph"/>
         <w:numPr>
           <w:ilvl w:val="2"/>
           <w:numId w:val="2"/>
@@ -304,7 +302,7 @@
     </w:p>
     <w:p>
       <w:pPr>
-        <w:pStyle w:val="a3"/>
+        <w:pStyle w:val="ListParagraph"/>
         <w:numPr>
           <w:ilvl w:val="1"/>
           <w:numId w:val="1"/>
@@ -330,7 +328,7 @@
     </w:p>
     <w:p>
       <w:pPr>
-        <w:pStyle w:val="a3"/>
+        <w:pStyle w:val="ListParagraph"/>
         <w:numPr>
           <w:ilvl w:val="2"/>
           <w:numId w:val="1"/>
@@ -350,7 +348,7 @@
     </w:p>
     <w:p>
       <w:pPr>
-        <w:pStyle w:val="a3"/>
+        <w:pStyle w:val="ListParagraph"/>
         <w:numPr>
           <w:ilvl w:val="2"/>
           <w:numId w:val="1"/>
@@ -370,7 +368,7 @@
     </w:p>
     <w:p>
       <w:pPr>
-        <w:pStyle w:val="a3"/>
+        <w:pStyle w:val="ListParagraph"/>
         <w:numPr>
           <w:ilvl w:val="2"/>
           <w:numId w:val="1"/>
@@ -390,7 +388,7 @@
     </w:p>
     <w:p>
       <w:pPr>
-        <w:pStyle w:val="a3"/>
+        <w:pStyle w:val="ListParagraph"/>
         <w:ind w:left="1800"/>
         <w:rPr>
           <w:color w:val="000000" w:themeColor="text1"/>
@@ -400,7 +398,7 @@
     </w:p>
     <w:p>
       <w:pPr>
-        <w:pStyle w:val="a3"/>
+        <w:pStyle w:val="ListParagraph"/>
         <w:numPr>
           <w:ilvl w:val="0"/>
           <w:numId w:val="1"/>
@@ -422,7 +420,7 @@
     </w:p>
     <w:p>
       <w:pPr>
-        <w:pStyle w:val="a3"/>
+        <w:pStyle w:val="ListParagraph"/>
         <w:numPr>
           <w:ilvl w:val="1"/>
           <w:numId w:val="1"/>
@@ -440,7 +438,7 @@
     </w:p>
     <w:p>
       <w:pPr>
-        <w:pStyle w:val="a3"/>
+        <w:pStyle w:val="ListParagraph"/>
         <w:numPr>
           <w:ilvl w:val="1"/>
           <w:numId w:val="1"/>
@@ -458,7 +456,7 @@
     </w:p>
     <w:p>
       <w:pPr>
-        <w:pStyle w:val="a3"/>
+        <w:pStyle w:val="ListParagraph"/>
         <w:ind w:left="1080"/>
         <w:rPr>
           <w:lang w:val="en-US"/>
@@ -467,7 +465,7 @@
     </w:p>
     <w:p>
       <w:pPr>
-        <w:pStyle w:val="a3"/>
+        <w:pStyle w:val="ListParagraph"/>
         <w:numPr>
           <w:ilvl w:val="0"/>
           <w:numId w:val="1"/>
@@ -497,7 +495,7 @@
     </w:p>
     <w:p>
       <w:pPr>
-        <w:pStyle w:val="a3"/>
+        <w:pStyle w:val="ListParagraph"/>
         <w:numPr>
           <w:ilvl w:val="1"/>
           <w:numId w:val="1"/>
@@ -515,7 +513,7 @@
     </w:p>
     <w:p>
       <w:pPr>
-        <w:pStyle w:val="a3"/>
+        <w:pStyle w:val="ListParagraph"/>
         <w:numPr>
           <w:ilvl w:val="1"/>
           <w:numId w:val="1"/>
@@ -533,7 +531,7 @@
     </w:p>
     <w:p>
       <w:pPr>
-        <w:pStyle w:val="a3"/>
+        <w:pStyle w:val="ListParagraph"/>
         <w:numPr>
           <w:ilvl w:val="1"/>
           <w:numId w:val="1"/>
@@ -551,7 +549,7 @@
     </w:p>
     <w:p>
       <w:pPr>
-        <w:pStyle w:val="a3"/>
+        <w:pStyle w:val="ListParagraph"/>
         <w:numPr>
           <w:ilvl w:val="2"/>
           <w:numId w:val="1"/>
@@ -569,7 +567,7 @@
     </w:p>
     <w:p>
       <w:pPr>
-        <w:pStyle w:val="a3"/>
+        <w:pStyle w:val="ListParagraph"/>
         <w:numPr>
           <w:ilvl w:val="2"/>
           <w:numId w:val="1"/>
@@ -584,18 +582,129 @@
         </w:rPr>
         <w:t>Variance ratio</w:t>
       </w:r>
-    </w:p>
-    <w:p>
-      <w:pPr>
-        <w:rPr>
-          <w:color w:val="000000" w:themeColor="text1"/>
-          <w:lang w:val="en-US"/>
-        </w:rPr>
-      </w:pPr>
-    </w:p>
-    <w:p>
-      <w:pPr>
-        <w:pStyle w:val="a3"/>
+      <w:bookmarkStart w:id="0" w:name="_GoBack"/>
+      <w:bookmarkEnd w:id="0"/>
+    </w:p>
+    <w:p>
+      <w:pPr>
+        <w:pStyle w:val="ListParagraph"/>
+        <w:ind w:left="1800"/>
+        <w:rPr>
+          <w:lang w:val="en-US"/>
+        </w:rPr>
+      </w:pPr>
+    </w:p>
+    <w:p>
+      <w:pPr>
+        <w:pStyle w:val="ListParagraph"/>
+        <w:numPr>
+          <w:ilvl w:val="0"/>
+          <w:numId w:val="1"/>
+        </w:numPr>
+        <w:rPr>
+          <w:b/>
+          <w:color w:val="000000" w:themeColor="text1"/>
+          <w:lang w:val="en-US"/>
+        </w:rPr>
+      </w:pPr>
+      <w:r>
+        <w:rPr>
+          <w:b/>
+          <w:color w:val="000000" w:themeColor="text1"/>
+          <w:lang w:val="en-US"/>
+        </w:rPr>
+        <w:t>Correlation and dependence</w:t>
+      </w:r>
+      <w:r>
+        <w:rPr>
+          <w:b/>
+          <w:color w:val="000000" w:themeColor="text1"/>
+          <w:lang w:val="en-US"/>
+        </w:rPr>
+        <w:t xml:space="preserve"> of variables</w:t>
+      </w:r>
+    </w:p>
+    <w:p>
+      <w:pPr>
+        <w:pStyle w:val="ListParagraph"/>
+        <w:numPr>
+          <w:ilvl w:val="1"/>
+          <w:numId w:val="1"/>
+        </w:numPr>
+        <w:rPr>
+          <w:lang w:val="en-US"/>
+        </w:rPr>
+      </w:pPr>
+      <w:r>
+        <w:rPr>
+          <w:lang w:val="en-US"/>
+        </w:rPr>
+        <w:t>Covariance</w:t>
+      </w:r>
+    </w:p>
+    <w:p>
+      <w:pPr>
+        <w:pStyle w:val="ListParagraph"/>
+        <w:numPr>
+          <w:ilvl w:val="1"/>
+          <w:numId w:val="1"/>
+        </w:numPr>
+        <w:rPr>
+          <w:lang w:val="en-US"/>
+        </w:rPr>
+      </w:pPr>
+      <w:r>
+        <w:rPr>
+          <w:lang w:val="en-US"/>
+        </w:rPr>
+        <w:t>Correlation</w:t>
+      </w:r>
+    </w:p>
+    <w:p>
+      <w:pPr>
+        <w:pStyle w:val="ListParagraph"/>
+        <w:numPr>
+          <w:ilvl w:val="1"/>
+          <w:numId w:val="1"/>
+        </w:numPr>
+        <w:rPr>
+          <w:lang w:val="en-US"/>
+        </w:rPr>
+      </w:pPr>
+      <w:r>
+        <w:rPr>
+          <w:lang w:val="en-US"/>
+        </w:rPr>
+        <w:t>Application of Covariance and Correlation</w:t>
+      </w:r>
+    </w:p>
+    <w:p>
+      <w:pPr>
+        <w:rPr>
+          <w:lang w:val="en-US"/>
+        </w:rPr>
+      </w:pPr>
+    </w:p>
+    <w:p>
+      <w:pPr>
+        <w:pStyle w:val="ListParagraph"/>
+        <w:ind w:left="1800"/>
+        <w:rPr>
+          <w:lang w:val="en-US"/>
+        </w:rPr>
+      </w:pPr>
+    </w:p>
+    <w:p>
+      <w:pPr>
+        <w:rPr>
+          <w:color w:val="000000" w:themeColor="text1"/>
+          <w:lang w:val="en-US"/>
+        </w:rPr>
+      </w:pPr>
+    </w:p>
+    <w:p>
+      <w:pPr>
+        <w:pStyle w:val="ListParagraph"/>
         <w:ind w:left="1080"/>
         <w:rPr>
           <w:lang w:val="en-US"/>
@@ -613,7 +722,7 @@
     </w:p>
     <w:p>
       <w:pPr>
-        <w:pStyle w:val="a3"/>
+        <w:pStyle w:val="ListParagraph"/>
         <w:ind w:left="1080"/>
         <w:rPr>
           <w:lang w:val="en-US"/>
@@ -622,7 +731,7 @@
     </w:p>
     <w:p>
       <w:pPr>
-        <w:pStyle w:val="a3"/>
+        <w:pStyle w:val="ListParagraph"/>
         <w:ind w:left="1080"/>
         <w:rPr>
           <w:lang w:val="en-US"/>
@@ -639,7 +748,7 @@
     </w:p>
     <w:p>
       <w:pPr>
-        <w:pStyle w:val="a3"/>
+        <w:pStyle w:val="ListParagraph"/>
         <w:ind w:left="1080"/>
         <w:rPr>
           <w:lang w:val="en-US"/>
@@ -648,7 +757,7 @@
     </w:p>
     <w:p>
       <w:pPr>
-        <w:pStyle w:val="a3"/>
+        <w:pStyle w:val="ListParagraph"/>
         <w:ind w:left="1080"/>
         <w:rPr>
           <w:lang w:val="en-US"/>
@@ -657,7 +766,7 @@
     </w:p>
     <w:p>
       <w:pPr>
-        <w:pStyle w:val="a3"/>
+        <w:pStyle w:val="ListParagraph"/>
         <w:ind w:left="1080"/>
         <w:rPr>
           <w:lang w:val="en-US"/>
@@ -666,7 +775,7 @@
     </w:p>
     <w:p>
       <w:pPr>
-        <w:pStyle w:val="a3"/>
+        <w:pStyle w:val="ListParagraph"/>
         <w:rPr>
           <w:lang w:val="uk-UA"/>
         </w:rPr>
@@ -690,7 +799,7 @@
 </file>
 
 <file path=word/numbering.xml><?xml version="1.0" encoding="utf-8"?>
-<w:numbering xmlns:wpc="http://schemas.microsoft.com/office/word/2010/wordprocessingCanvas" xmlns:cx="http://schemas.microsoft.com/office/drawing/2014/chartex" xmlns:cx1="http://schemas.microsoft.com/office/drawing/2015/9/8/chartex" xmlns:mc="http://schemas.openxmlformats.org/markup-compatibility/2006" xmlns:o="urn:schemas-microsoft-com:office:office" xmlns:r="http://schemas.openxmlformats.org/officeDocument/2006/relationships" xmlns:m="http://schemas.openxmlformats.org/officeDocument/2006/math" xmlns:v="urn:schemas-microsoft-com:vml" xmlns:wp14="http://schemas.microsoft.com/office/word/2010/wordprocessingDrawing" xmlns:wp="http://schemas.openxmlformats.org/drawingml/2006/wordprocessingDrawing" xmlns:w10="urn:schemas-microsoft-com:office:word" xmlns:w="http://schemas.openxmlformats.org/wordprocessingml/2006/main" xmlns:w14="http://schemas.microsoft.com/office/word/2010/wordml" xmlns:w15="http://schemas.microsoft.com/office/word/2012/wordml" xmlns:w16se="http://schemas.microsoft.com/office/word/2015/wordml/symex" xmlns:wpg="http://schemas.microsoft.com/office/word/2010/wordprocessingGroup" xmlns:wpi="http://schemas.microsoft.com/office/word/2010/wordprocessingInk" xmlns:wne="http://schemas.microsoft.com/office/word/2006/wordml" xmlns:wps="http://schemas.microsoft.com/office/word/2010/wordprocessingShape" mc:Ignorable="w14 w15 w16se wp14">
+<w:numbering xmlns:wpc="http://schemas.microsoft.com/office/word/2010/wordprocessingCanvas" xmlns:cx="http://schemas.microsoft.com/office/drawing/2014/chartex" xmlns:cx1="http://schemas.microsoft.com/office/drawing/2015/9/8/chartex" xmlns:cx2="http://schemas.microsoft.com/office/drawing/2015/10/21/chartex" xmlns:cx3="http://schemas.microsoft.com/office/drawing/2016/5/9/chartex" xmlns:cx4="http://schemas.microsoft.com/office/drawing/2016/5/10/chartex" xmlns:cx5="http://schemas.microsoft.com/office/drawing/2016/5/11/chartex" xmlns:cx6="http://schemas.microsoft.com/office/drawing/2016/5/12/chartex" xmlns:cx7="http://schemas.microsoft.com/office/drawing/2016/5/13/chartex" xmlns:cx8="http://schemas.microsoft.com/office/drawing/2016/5/14/chartex" xmlns:mc="http://schemas.openxmlformats.org/markup-compatibility/2006" xmlns:aink="http://schemas.microsoft.com/office/drawing/2016/ink" xmlns:am3d="http://schemas.microsoft.com/office/drawing/2017/model3d" xmlns:o="urn:schemas-microsoft-com:office:office" xmlns:r="http://schemas.openxmlformats.org/officeDocument/2006/relationships" xmlns:m="http://schemas.openxmlformats.org/officeDocument/2006/math" xmlns:v="urn:schemas-microsoft-com:vml" xmlns:wp14="http://schemas.microsoft.com/office/word/2010/wordprocessingDrawing" xmlns:wp="http://schemas.openxmlformats.org/drawingml/2006/wordprocessingDrawing" xmlns:w10="urn:schemas-microsoft-com:office:word" xmlns:w="http://schemas.openxmlformats.org/wordprocessingml/2006/main" xmlns:w14="http://schemas.microsoft.com/office/word/2010/wordml" xmlns:w15="http://schemas.microsoft.com/office/word/2012/wordml" xmlns:w16cid="http://schemas.microsoft.com/office/word/2016/wordml/cid" xmlns:w16se="http://schemas.microsoft.com/office/word/2015/wordml/symex" xmlns:wpg="http://schemas.microsoft.com/office/word/2010/wordprocessingGroup" xmlns:wpi="http://schemas.microsoft.com/office/word/2010/wordprocessingInk" xmlns:wne="http://schemas.microsoft.com/office/word/2006/wordml" xmlns:wps="http://schemas.microsoft.com/office/word/2010/wordprocessingShape" mc:Ignorable="w14 w15 w16se w16cid wp14">
   <w:abstractNum w:abstractNumId="0" w15:restartNumberingAfterBreak="0">
     <w:nsid w:val="46655801"/>
     <w:multiLevelType w:val="multilevel"/>
@@ -935,7 +1044,7 @@
 </file>
 
 <file path=word/styles.xml><?xml version="1.0" encoding="utf-8"?>
-<w:styles xmlns:mc="http://schemas.openxmlformats.org/markup-compatibility/2006" xmlns:r="http://schemas.openxmlformats.org/officeDocument/2006/relationships" xmlns:w="http://schemas.openxmlformats.org/wordprocessingml/2006/main" xmlns:w14="http://schemas.microsoft.com/office/word/2010/wordml" xmlns:w15="http://schemas.microsoft.com/office/word/2012/wordml" xmlns:w16se="http://schemas.microsoft.com/office/word/2015/wordml/symex" mc:Ignorable="w14 w15 w16se">
+<w:styles xmlns:mc="http://schemas.openxmlformats.org/markup-compatibility/2006" xmlns:r="http://schemas.openxmlformats.org/officeDocument/2006/relationships" xmlns:w="http://schemas.openxmlformats.org/wordprocessingml/2006/main" xmlns:w14="http://schemas.microsoft.com/office/word/2010/wordml" xmlns:w15="http://schemas.microsoft.com/office/word/2012/wordml" xmlns:w16cid="http://schemas.microsoft.com/office/word/2016/wordml/cid" xmlns:w16se="http://schemas.microsoft.com/office/word/2015/wordml/symex" mc:Ignorable="w14 w15 w16se w16cid">
   <w:docDefaults>
     <w:rPrDefault>
       <w:rPr>
@@ -951,7 +1060,7 @@
       </w:pPr>
     </w:pPrDefault>
   </w:docDefaults>
-  <w:latentStyles w:defLockedState="0" w:defUIPriority="99" w:defSemiHidden="0" w:defUnhideWhenUsed="0" w:defQFormat="0" w:count="371">
+  <w:latentStyles w:defLockedState="0" w:defUIPriority="99" w:defSemiHidden="0" w:defUnhideWhenUsed="0" w:defQFormat="0" w:count="376">
     <w:lsdException w:name="Normal" w:uiPriority="0" w:qFormat="1"/>
     <w:lsdException w:name="heading 1" w:uiPriority="9" w:qFormat="1"/>
     <w:lsdException w:name="heading 2" w:semiHidden="1" w:uiPriority="9" w:unhideWhenUsed="1" w:qFormat="1"/>
@@ -1057,7 +1166,6 @@
     <w:lsdException w:name="HTML Sample" w:semiHidden="1" w:unhideWhenUsed="1"/>
     <w:lsdException w:name="HTML Typewriter" w:semiHidden="1" w:unhideWhenUsed="1"/>
     <w:lsdException w:name="HTML Variable" w:semiHidden="1" w:unhideWhenUsed="1"/>
-    <w:lsdException w:name="Normal Table" w:semiHidden="1" w:unhideWhenUsed="1"/>
     <w:lsdException w:name="annotation subject" w:semiHidden="1" w:unhideWhenUsed="1"/>
     <w:lsdException w:name="No List" w:semiHidden="1" w:unhideWhenUsed="1"/>
     <w:lsdException w:name="Outline List 1" w:semiHidden="1" w:unhideWhenUsed="1"/>
@@ -1100,11 +1208,8 @@
     <w:lsdException w:name="Table Contemporary" w:semiHidden="1" w:unhideWhenUsed="1"/>
     <w:lsdException w:name="Table Elegant" w:semiHidden="1" w:unhideWhenUsed="1"/>
     <w:lsdException w:name="Table Professional" w:semiHidden="1" w:unhideWhenUsed="1"/>
-    <w:lsdException w:name="Table Subtle 1" w:semiHidden="1" w:unhideWhenUsed="1"/>
     <w:lsdException w:name="Table Subtle 2" w:semiHidden="1" w:unhideWhenUsed="1"/>
     <w:lsdException w:name="Table Web 1" w:semiHidden="1" w:unhideWhenUsed="1"/>
-    <w:lsdException w:name="Table Web 2" w:semiHidden="1" w:unhideWhenUsed="1"/>
-    <w:lsdException w:name="Table Web 3" w:semiHidden="1" w:unhideWhenUsed="1"/>
     <w:lsdException w:name="Balloon Text" w:semiHidden="1" w:unhideWhenUsed="1"/>
     <w:lsdException w:name="Table Grid" w:uiPriority="39"/>
     <w:lsdException w:name="Table Theme" w:semiHidden="1" w:unhideWhenUsed="1"/>
@@ -1323,18 +1428,44 @@
     <w:lsdException w:name="List Table 5 Dark Accent 6" w:uiPriority="50"/>
     <w:lsdException w:name="List Table 6 Colorful Accent 6" w:uiPriority="51"/>
     <w:lsdException w:name="List Table 7 Colorful Accent 6" w:uiPriority="52"/>
+    <w:lsdException w:name="Mention" w:semiHidden="1" w:unhideWhenUsed="1"/>
+    <w:lsdException w:name="Smart Hyperlink" w:semiHidden="1" w:unhideWhenUsed="1"/>
+    <w:lsdException w:name="Hashtag" w:semiHidden="1" w:unhideWhenUsed="1"/>
+    <w:lsdException w:name="Unresolved Mention" w:semiHidden="1" w:unhideWhenUsed="1"/>
+    <w:lsdException w:name="Smart Link" w:semiHidden="1" w:unhideWhenUsed="1"/>
   </w:latentStyles>
-  <w:style w:type="paragraph" w:default="1" w:styleId="a">
+  <w:style w:type="paragraph" w:default="1" w:styleId="Normal">
     <w:name w:val="Normal"/>
     <w:qFormat/>
   </w:style>
-  <w:style w:type="character" w:default="1" w:styleId="a0">
+  <w:style w:type="paragraph" w:styleId="Heading1">
+    <w:name w:val="heading 1"/>
+    <w:basedOn w:val="Normal"/>
+    <w:link w:val="Heading1Char"/>
+    <w:uiPriority w:val="9"/>
+    <w:qFormat/>
+    <w:rsid w:val="005E0D2D"/>
+    <w:pPr>
+      <w:spacing w:before="100" w:beforeAutospacing="1" w:after="100" w:afterAutospacing="1" w:line="240" w:lineRule="auto"/>
+      <w:outlineLvl w:val="0"/>
+    </w:pPr>
+    <w:rPr>
+      <w:rFonts w:ascii="Times New Roman" w:eastAsia="Times New Roman" w:hAnsi="Times New Roman" w:cs="Times New Roman"/>
+      <w:b/>
+      <w:bCs/>
+      <w:kern w:val="36"/>
+      <w:sz w:val="48"/>
+      <w:szCs w:val="48"/>
+      <w:lang w:val="en-US"/>
+    </w:rPr>
+  </w:style>
+  <w:style w:type="character" w:default="1" w:styleId="DefaultParagraphFont">
     <w:name w:val="Default Paragraph Font"/>
     <w:uiPriority w:val="1"/>
     <w:semiHidden/>
     <w:unhideWhenUsed/>
   </w:style>
-  <w:style w:type="table" w:default="1" w:styleId="a1">
+  <w:style w:type="table" w:default="1" w:styleId="TableNormal">
     <w:name w:val="Normal Table"/>
     <w:uiPriority w:val="99"/>
     <w:semiHidden/>
@@ -1349,15 +1480,15 @@
       </w:tblCellMar>
     </w:tblPr>
   </w:style>
-  <w:style w:type="numbering" w:default="1" w:styleId="a2">
+  <w:style w:type="numbering" w:default="1" w:styleId="NoList">
     <w:name w:val="No List"/>
     <w:uiPriority w:val="99"/>
     <w:semiHidden/>
     <w:unhideWhenUsed/>
   </w:style>
-  <w:style w:type="paragraph" w:styleId="a3">
+  <w:style w:type="paragraph" w:styleId="ListParagraph">
     <w:name w:val="List Paragraph"/>
-    <w:basedOn w:val="a"/>
+    <w:basedOn w:val="Normal"/>
     <w:uiPriority w:val="34"/>
     <w:qFormat/>
     <w:rsid w:val="00E9075C"/>
@@ -1368,18 +1499,34 @@
   </w:style>
   <w:style w:type="character" w:customStyle="1" w:styleId="toctext">
     <w:name w:val="toctext"/>
-    <w:basedOn w:val="a0"/>
+    <w:basedOn w:val="DefaultParagraphFont"/>
     <w:rsid w:val="00B7265F"/>
   </w:style>
-  <w:style w:type="character" w:styleId="a4">
+  <w:style w:type="character" w:styleId="Strong">
     <w:name w:val="Strong"/>
-    <w:basedOn w:val="a0"/>
+    <w:basedOn w:val="DefaultParagraphFont"/>
     <w:uiPriority w:val="22"/>
     <w:qFormat/>
     <w:rsid w:val="00D91AF1"/>
     <w:rPr>
       <w:b/>
       <w:bCs/>
+    </w:rPr>
+  </w:style>
+  <w:style w:type="character" w:customStyle="1" w:styleId="Heading1Char">
+    <w:name w:val="Heading 1 Char"/>
+    <w:basedOn w:val="DefaultParagraphFont"/>
+    <w:link w:val="Heading1"/>
+    <w:uiPriority w:val="9"/>
+    <w:rsid w:val="005E0D2D"/>
+    <w:rPr>
+      <w:rFonts w:ascii="Times New Roman" w:eastAsia="Times New Roman" w:hAnsi="Times New Roman" w:cs="Times New Roman"/>
+      <w:b/>
+      <w:bCs/>
+      <w:kern w:val="36"/>
+      <w:sz w:val="48"/>
+      <w:szCs w:val="48"/>
+      <w:lang w:val="en-US"/>
     </w:rPr>
   </w:style>
 </w:styles>

</xml_diff>